<commit_message>
updated file of kub-ha
</commit_message>
<xml_diff>
--- a/documents/firebase.docx
+++ b/documents/firebase.docx
@@ -2,302 +2,6 @@
 <file path=word/document.xml><?xml version="1.0" encoding="utf-8"?>
 <w:document xmlns:wpc="http://schemas.microsoft.com/office/word/2010/wordprocessingCanvas" xmlns:cx="http://schemas.microsoft.com/office/drawing/2014/chartex" xmlns:cx1="http://schemas.microsoft.com/office/drawing/2015/9/8/chartex" xmlns:cx2="http://schemas.microsoft.com/office/drawing/2015/10/21/chartex" xmlns:cx3="http://schemas.microsoft.com/office/drawing/2016/5/9/chartex" xmlns:cx4="http://schemas.microsoft.com/office/drawing/2016/5/10/chartex" xmlns:cx5="http://schemas.microsoft.com/office/drawing/2016/5/11/chartex" xmlns:cx6="http://schemas.microsoft.com/office/drawing/2016/5/12/chartex" xmlns:cx7="http://schemas.microsoft.com/office/drawing/2016/5/13/chartex" xmlns:cx8="http://schemas.microsoft.com/office/drawing/2016/5/14/chartex" xmlns:mc="http://schemas.openxmlformats.org/markup-compatibility/2006" xmlns:aink="http://schemas.microsoft.com/office/drawing/2016/ink" xmlns:am3d="http://schemas.microsoft.com/office/drawing/2017/model3d" xmlns:o="urn:schemas-microsoft-com:office:office" xmlns:r="http://schemas.openxmlformats.org/officeDocument/2006/relationships" xmlns:m="http://schemas.openxmlformats.org/officeDocument/2006/math" xmlns:v="urn:schemas-microsoft-com:vml" xmlns:wp14="http://schemas.microsoft.com/office/word/2010/wordprocessingDrawing" xmlns:wp="http://schemas.openxmlformats.org/drawingml/2006/wordprocessingDrawing" xmlns:w10="urn:schemas-microsoft-com:office:word" xmlns:w="http://schemas.openxmlformats.org/wordprocessingml/2006/main" xmlns:w14="http://schemas.microsoft.com/office/word/2010/wordml" xmlns:w15="http://schemas.microsoft.com/office/word/2012/wordml" xmlns:w16cid="http://schemas.microsoft.com/office/word/2016/wordml/cid" xmlns:w16se="http://schemas.microsoft.com/office/word/2015/wordml/symex" xmlns:wpg="http://schemas.microsoft.com/office/word/2010/wordprocessingGroup" xmlns:wpi="http://schemas.microsoft.com/office/word/2010/wordprocessingInk" xmlns:wne="http://schemas.microsoft.com/office/word/2006/wordml" xmlns:wps="http://schemas.microsoft.com/office/word/2010/wordprocessingShape" mc:Ignorable="w14 w15 w16se w16cid wp14">
   <w:body>
-    <w:sdt>
-      <w:sdtPr>
-        <w:id w:val="2032226168"/>
-        <w:docPartObj>
-          <w:docPartGallery w:val="Table of Contents"/>
-          <w:docPartUnique/>
-        </w:docPartObj>
-      </w:sdtPr>
-      <w:sdtEndPr>
-        <w:rPr>
-          <w:rFonts w:ascii="Segoe UI" w:eastAsiaTheme="minorHAnsi" w:hAnsi="Segoe UI" w:cstheme="minorBidi"/>
-          <w:b/>
-          <w:bCs/>
-          <w:noProof/>
-          <w:color w:val="auto"/>
-          <w:sz w:val="22"/>
-          <w:szCs w:val="22"/>
-        </w:rPr>
-      </w:sdtEndPr>
-      <w:sdtContent>
-        <w:p>
-          <w:pPr>
-            <w:pStyle w:val="TOCHeading"/>
-          </w:pPr>
-          <w:r>
-            <w:t>Contents</w:t>
-          </w:r>
-        </w:p>
-        <w:p>
-          <w:pPr>
-            <w:pStyle w:val="TOC1"/>
-            <w:tabs>
-              <w:tab w:val="right" w:leader="dot" w:pos="9350"/>
-            </w:tabs>
-            <w:rPr>
-              <w:noProof/>
-            </w:rPr>
-          </w:pPr>
-          <w:r>
-            <w:fldChar w:fldCharType="begin"/>
-          </w:r>
-          <w:r>
-            <w:instrText xml:space="preserve"> TOC \o "1-3" \h \z \u </w:instrText>
-          </w:r>
-          <w:r>
-            <w:fldChar w:fldCharType="separate"/>
-          </w:r>
-          <w:hyperlink w:anchor="_Toc11334048" w:history="1">
-            <w:r>
-              <w:rPr>
-                <w:rStyle w:val="Hyperlink"/>
-                <w:noProof/>
-              </w:rPr>
-              <w:t>Create Firebase Account</w:t>
-            </w:r>
-            <w:r>
-              <w:rPr>
-                <w:noProof/>
-                <w:webHidden/>
-              </w:rPr>
-              <w:tab/>
-            </w:r>
-            <w:r>
-              <w:rPr>
-                <w:noProof/>
-                <w:webHidden/>
-              </w:rPr>
-              <w:fldChar w:fldCharType="begin"/>
-            </w:r>
-            <w:r>
-              <w:rPr>
-                <w:noProof/>
-                <w:webHidden/>
-              </w:rPr>
-              <w:instrText xml:space="preserve"> PAGEREF _Toc11334048 \h </w:instrText>
-            </w:r>
-            <w:r>
-              <w:rPr>
-                <w:noProof/>
-                <w:webHidden/>
-              </w:rPr>
-            </w:r>
-            <w:r>
-              <w:rPr>
-                <w:noProof/>
-                <w:webHidden/>
-              </w:rPr>
-              <w:fldChar w:fldCharType="separate"/>
-            </w:r>
-            <w:r>
-              <w:rPr>
-                <w:noProof/>
-                <w:webHidden/>
-              </w:rPr>
-              <w:t>1</w:t>
-            </w:r>
-            <w:r>
-              <w:rPr>
-                <w:noProof/>
-                <w:webHidden/>
-              </w:rPr>
-              <w:fldChar w:fldCharType="end"/>
-            </w:r>
-          </w:hyperlink>
-        </w:p>
-        <w:p>
-          <w:pPr>
-            <w:pStyle w:val="TOC2"/>
-            <w:tabs>
-              <w:tab w:val="right" w:leader="dot" w:pos="9350"/>
-            </w:tabs>
-            <w:rPr>
-              <w:noProof/>
-            </w:rPr>
-          </w:pPr>
-          <w:hyperlink w:anchor="_Toc11334049" w:history="1">
-            <w:r>
-              <w:rPr>
-                <w:rStyle w:val="Hyperlink"/>
-                <w:noProof/>
-              </w:rPr>
-              <w:t>Sign in to Firebase</w:t>
-            </w:r>
-            <w:r>
-              <w:rPr>
-                <w:noProof/>
-                <w:webHidden/>
-              </w:rPr>
-              <w:tab/>
-            </w:r>
-            <w:r>
-              <w:rPr>
-                <w:noProof/>
-                <w:webHidden/>
-              </w:rPr>
-              <w:fldChar w:fldCharType="begin"/>
-            </w:r>
-            <w:r>
-              <w:rPr>
-                <w:noProof/>
-                <w:webHidden/>
-              </w:rPr>
-              <w:instrText xml:space="preserve"> PAGEREF _Toc11334049 \h </w:instrText>
-            </w:r>
-            <w:r>
-              <w:rPr>
-                <w:noProof/>
-                <w:webHidden/>
-              </w:rPr>
-            </w:r>
-            <w:r>
-              <w:rPr>
-                <w:noProof/>
-                <w:webHidden/>
-              </w:rPr>
-              <w:fldChar w:fldCharType="separate"/>
-            </w:r>
-            <w:r>
-              <w:rPr>
-                <w:noProof/>
-                <w:webHidden/>
-              </w:rPr>
-              <w:t>1</w:t>
-            </w:r>
-            <w:r>
-              <w:rPr>
-                <w:noProof/>
-                <w:webHidden/>
-              </w:rPr>
-              <w:fldChar w:fldCharType="end"/>
-            </w:r>
-          </w:hyperlink>
-        </w:p>
-        <w:p>
-          <w:pPr>
-            <w:pStyle w:val="TOC2"/>
-            <w:tabs>
-              <w:tab w:val="right" w:leader="dot" w:pos="9350"/>
-            </w:tabs>
-            <w:rPr>
-              <w:noProof/>
-            </w:rPr>
-          </w:pPr>
-          <w:hyperlink w:anchor="_Toc11334050" w:history="1">
-            <w:r>
-              <w:rPr>
-                <w:rStyle w:val="Hyperlink"/>
-                <w:noProof/>
-              </w:rPr>
-              <w:t>Download google-service.json file</w:t>
-            </w:r>
-            <w:r>
-              <w:rPr>
-                <w:noProof/>
-                <w:webHidden/>
-              </w:rPr>
-              <w:tab/>
-            </w:r>
-            <w:r>
-              <w:rPr>
-                <w:noProof/>
-                <w:webHidden/>
-              </w:rPr>
-              <w:fldChar w:fldCharType="begin"/>
-            </w:r>
-            <w:r>
-              <w:rPr>
-                <w:noProof/>
-                <w:webHidden/>
-              </w:rPr>
-              <w:instrText xml:space="preserve"> PAGEREF _Toc11334050 \h </w:instrText>
-            </w:r>
-            <w:r>
-              <w:rPr>
-                <w:noProof/>
-                <w:webHidden/>
-              </w:rPr>
-            </w:r>
-            <w:r>
-              <w:rPr>
-                <w:noProof/>
-                <w:webHidden/>
-              </w:rPr>
-              <w:fldChar w:fldCharType="separate"/>
-            </w:r>
-            <w:r>
-              <w:rPr>
-                <w:noProof/>
-                <w:webHidden/>
-              </w:rPr>
-              <w:t>4</w:t>
-            </w:r>
-            <w:r>
-              <w:rPr>
-                <w:noProof/>
-                <w:webHidden/>
-              </w:rPr>
-              <w:fldChar w:fldCharType="end"/>
-            </w:r>
-          </w:hyperlink>
-        </w:p>
-        <w:p>
-          <w:r>
-            <w:rPr>
-              <w:b/>
-              <w:bCs/>
-              <w:noProof/>
-            </w:rPr>
-            <w:fldChar w:fldCharType="end"/>
-          </w:r>
-        </w:p>
-      </w:sdtContent>
-    </w:sdt>
-    <w:p/>
-    <w:p/>
-    <w:p/>
-    <w:p/>
-    <w:p/>
-    <w:p/>
-    <w:p/>
-    <w:p/>
-    <w:p/>
-    <w:p/>
-    <w:p/>
-    <w:p/>
-    <w:p/>
-    <w:p/>
-    <w:p/>
-    <w:p>
-      <w:bookmarkStart w:id="0" w:name="_GoBack"/>
-      <w:bookmarkEnd w:id="0"/>
-    </w:p>
-    <w:p>
-      <w:pPr>
-        <w:pStyle w:val="Heading1"/>
-      </w:pPr>
-      <w:bookmarkStart w:id="1" w:name="_Toc11334048"/>
-      <w:r>
-        <w:lastRenderedPageBreak/>
-        <w:t>Create Firebase Account</w:t>
-      </w:r>
-      <w:bookmarkEnd w:id="1"/>
-    </w:p>
-    <w:p>
-      <w:pPr>
-        <w:pStyle w:val="Heading2"/>
-      </w:pPr>
-      <w:bookmarkStart w:id="2" w:name="_Toc11334049"/>
-      <w:r>
-        <w:t>Sign in to Firebase</w:t>
-      </w:r>
-      <w:bookmarkEnd w:id="2"/>
-      <w:r>
-        <w:t xml:space="preserve"> </w:t>
-      </w:r>
-    </w:p>
     <w:p>
       <w:pPr>
         <w:pStyle w:val="ListParagraph"/>
@@ -305,33 +9,7 @@
           <w:ilvl w:val="0"/>
           <w:numId w:val="2"/>
         </w:numPr>
-      </w:pPr>
-      <w:r>
-        <w:t>Sign in to the Firebase console application using below link.</w:t>
-      </w:r>
-    </w:p>
-    <w:p>
-      <w:pPr>
-        <w:pStyle w:val="ListParagraph"/>
         <w:ind w:left="360"/>
-        <w:jc w:val="left"/>
-      </w:pPr>
-      <w:hyperlink r:id="rId8" w:history="1">
-        <w:r>
-          <w:rPr>
-            <w:rStyle w:val="Hyperlink"/>
-          </w:rPr>
-          <w:t>https://console.firebase.google.com/</w:t>
-        </w:r>
-      </w:hyperlink>
-    </w:p>
-    <w:p>
-      <w:pPr>
-        <w:pStyle w:val="ListParagraph"/>
-        <w:numPr>
-          <w:ilvl w:val="0"/>
-          <w:numId w:val="2"/>
-        </w:numPr>
       </w:pPr>
       <w:r>
         <w:t>Enter your mail to login or create an account to Login.</w:t>
@@ -363,7 +41,7 @@
                     </pic:cNvPicPr>
                   </pic:nvPicPr>
                   <pic:blipFill>
-                    <a:blip r:embed="rId9">
+                    <a:blip r:embed="rId5">
                       <a:extLst>
                         <a:ext uri="{28A0092B-C50C-407E-A947-70E740481C1C}">
                           <a14:useLocalDpi xmlns:a14="http://schemas.microsoft.com/office/drawing/2010/main" val="0"/>
@@ -402,6 +80,7 @@
           <w:ilvl w:val="0"/>
           <w:numId w:val="2"/>
         </w:numPr>
+        <w:ind w:left="360"/>
       </w:pPr>
       <w:r>
         <w:t>Enter your mail password and click Next.</w:t>
@@ -412,7 +91,6 @@
         <w:rPr>
           <w:noProof/>
         </w:rPr>
-        <w:lastRenderedPageBreak/>
         <w:drawing>
           <wp:inline distT="0" distB="0" distL="0" distR="0" wp14:anchorId="669333BD" wp14:editId="3834BFA3">
             <wp:extent cx="5943600" cy="2924175"/>
@@ -429,7 +107,7 @@
                     <pic:cNvPicPr/>
                   </pic:nvPicPr>
                   <pic:blipFill>
-                    <a:blip r:embed="rId10"/>
+                    <a:blip r:embed="rId6"/>
                     <a:stretch>
                       <a:fillRect/>
                     </a:stretch>
@@ -460,6 +138,7 @@
           <w:ilvl w:val="0"/>
           <w:numId w:val="2"/>
         </w:numPr>
+        <w:ind w:left="360"/>
         <w:rPr>
           <w:rFonts w:cstheme="minorHAnsi"/>
         </w:rPr>
@@ -470,6 +149,7 @@
           <w:color w:val="000000"/>
           <w:shd w:val="clear" w:color="auto" w:fill="FFFFFF"/>
         </w:rPr>
+        <w:lastRenderedPageBreak/>
         <w:t xml:space="preserve">Create a new Firebase project if you don't have one. Click </w:t>
       </w:r>
       <w:r>
@@ -490,6 +170,7 @@
         <w:t>.</w:t>
       </w:r>
     </w:p>
+    <w:p/>
     <w:p>
       <w:r>
         <w:rPr>
@@ -513,7 +194,7 @@
                     </pic:cNvPicPr>
                   </pic:nvPicPr>
                   <pic:blipFill>
-                    <a:blip r:embed="rId11">
+                    <a:blip r:embed="rId7">
                       <a:extLst>
                         <a:ext uri="{28A0092B-C50C-407E-A947-70E740481C1C}">
                           <a14:useLocalDpi xmlns:a14="http://schemas.microsoft.com/office/drawing/2010/main" val="0"/>
@@ -552,6 +233,7 @@
           <w:ilvl w:val="0"/>
           <w:numId w:val="2"/>
         </w:numPr>
+        <w:ind w:left="360"/>
       </w:pPr>
       <w:r>
         <w:t xml:space="preserve">Enter </w:t>
@@ -586,7 +268,6 @@
         <w:rPr>
           <w:noProof/>
         </w:rPr>
-        <w:lastRenderedPageBreak/>
         <w:drawing>
           <wp:inline distT="0" distB="0" distL="0" distR="0" wp14:anchorId="243B7DF3" wp14:editId="195BA3FA">
             <wp:extent cx="5943600" cy="2756517"/>
@@ -605,7 +286,7 @@
                     </pic:cNvPicPr>
                   </pic:nvPicPr>
                   <pic:blipFill>
-                    <a:blip r:embed="rId12">
+                    <a:blip r:embed="rId8">
                       <a:extLst>
                         <a:ext uri="{28A0092B-C50C-407E-A947-70E740481C1C}">
                           <a14:useLocalDpi xmlns:a14="http://schemas.microsoft.com/office/drawing/2010/main" val="0"/>
@@ -637,6 +318,9 @@
         </w:drawing>
       </w:r>
     </w:p>
+    <w:p/>
+    <w:p/>
+    <w:p/>
     <w:p>
       <w:pPr>
         <w:pStyle w:val="ListParagraph"/>
@@ -644,8 +328,10 @@
           <w:ilvl w:val="0"/>
           <w:numId w:val="2"/>
         </w:numPr>
-      </w:pPr>
-      <w:r>
+        <w:ind w:left="360"/>
+      </w:pPr>
+      <w:r>
+        <w:lastRenderedPageBreak/>
         <w:t>Click Continue.</w:t>
       </w:r>
     </w:p>
@@ -672,7 +358,7 @@
                     </pic:cNvPicPr>
                   </pic:nvPicPr>
                   <pic:blipFill>
-                    <a:blip r:embed="rId13">
+                    <a:blip r:embed="rId9">
                       <a:extLst>
                         <a:ext uri="{28A0092B-C50C-407E-A947-70E740481C1C}">
                           <a14:useLocalDpi xmlns:a14="http://schemas.microsoft.com/office/drawing/2010/main" val="0"/>
@@ -711,6 +397,7 @@
           <w:ilvl w:val="0"/>
           <w:numId w:val="2"/>
         </w:numPr>
+        <w:ind w:left="360"/>
         <w:rPr>
           <w:rFonts w:cstheme="minorHAnsi"/>
         </w:rPr>
@@ -749,7 +436,6 @@
         <w:rPr>
           <w:noProof/>
         </w:rPr>
-        <w:lastRenderedPageBreak/>
         <w:drawing>
           <wp:inline distT="0" distB="0" distL="0" distR="0">
             <wp:extent cx="4972050" cy="3365695"/>
@@ -768,7 +454,7 @@
                     </pic:cNvPicPr>
                   </pic:nvPicPr>
                   <pic:blipFill>
-                    <a:blip r:embed="rId14">
+                    <a:blip r:embed="rId10">
                       <a:extLst>
                         <a:ext uri="{28A0092B-C50C-407E-A947-70E740481C1C}">
                           <a14:useLocalDpi xmlns:a14="http://schemas.microsoft.com/office/drawing/2010/main" val="0"/>
@@ -807,6 +493,7 @@
           <w:ilvl w:val="0"/>
           <w:numId w:val="2"/>
         </w:numPr>
+        <w:ind w:left="360"/>
       </w:pPr>
       <w:r>
         <w:t>Enter android package name and click Register app.</w:t>
@@ -836,6 +523,7 @@
         <w:rPr>
           <w:noProof/>
         </w:rPr>
+        <w:lastRenderedPageBreak/>
         <w:drawing>
           <wp:inline distT="0" distB="0" distL="0" distR="0" wp14:anchorId="604BC93B" wp14:editId="5673CD46">
             <wp:extent cx="3010619" cy="2987993"/>
@@ -854,7 +542,7 @@
                     </pic:cNvPicPr>
                   </pic:nvPicPr>
                   <pic:blipFill>
-                    <a:blip r:embed="rId15">
+                    <a:blip r:embed="rId11">
                       <a:extLst>
                         <a:ext uri="{28A0092B-C50C-407E-A947-70E740481C1C}">
                           <a14:useLocalDpi xmlns:a14="http://schemas.microsoft.com/office/drawing/2010/main" val="0"/>
@@ -888,29 +576,12 @@
     </w:p>
     <w:p>
       <w:pPr>
-        <w:pStyle w:val="Heading2"/>
-      </w:pPr>
-      <w:bookmarkStart w:id="3" w:name="_Toc11334050"/>
-      <w:r>
-        <w:t>Download google-</w:t>
-      </w:r>
-      <w:proofErr w:type="spellStart"/>
-      <w:r>
-        <w:t>service.json</w:t>
-      </w:r>
-      <w:proofErr w:type="spellEnd"/>
-      <w:r>
-        <w:t xml:space="preserve"> file</w:t>
-      </w:r>
-      <w:bookmarkEnd w:id="3"/>
-    </w:p>
-    <w:p>
-      <w:pPr>
         <w:pStyle w:val="ListParagraph"/>
         <w:numPr>
           <w:ilvl w:val="0"/>
           <w:numId w:val="2"/>
         </w:numPr>
+        <w:ind w:left="360"/>
       </w:pPr>
       <w:r>
         <w:t xml:space="preserve">Click </w:t>
@@ -952,7 +623,6 @@
         <w:rPr>
           <w:noProof/>
         </w:rPr>
-        <w:lastRenderedPageBreak/>
         <w:drawing>
           <wp:inline distT="0" distB="0" distL="0" distR="0" wp14:anchorId="3396E566" wp14:editId="3EEB5445">
             <wp:extent cx="5943600" cy="3445294"/>
@@ -971,7 +641,7 @@
                     </pic:cNvPicPr>
                   </pic:nvPicPr>
                   <pic:blipFill>
-                    <a:blip r:embed="rId16">
+                    <a:blip r:embed="rId12">
                       <a:extLst>
                         <a:ext uri="{28A0092B-C50C-407E-A947-70E740481C1C}">
                           <a14:useLocalDpi xmlns:a14="http://schemas.microsoft.com/office/drawing/2010/main" val="0"/>
@@ -1010,18 +680,10 @@
           <w:ilvl w:val="0"/>
           <w:numId w:val="2"/>
         </w:numPr>
-      </w:pPr>
-      <w:r>
-        <w:t xml:space="preserve">Click </w:t>
-      </w:r>
-      <w:r>
-        <w:rPr>
-          <w:b/>
-        </w:rPr>
-        <w:t>Next</w:t>
-      </w:r>
-      <w:r>
-        <w:t>.</w:t>
+        <w:ind w:left="360"/>
+      </w:pPr>
+      <w:r>
+        <w:t>Click Next.</w:t>
       </w:r>
     </w:p>
     <w:p>
@@ -1051,7 +713,7 @@
                     </pic:cNvPicPr>
                   </pic:nvPicPr>
                   <pic:blipFill>
-                    <a:blip r:embed="rId17">
+                    <a:blip r:embed="rId13">
                       <a:extLst>
                         <a:ext uri="{28A0092B-C50C-407E-A947-70E740481C1C}">
                           <a14:useLocalDpi xmlns:a14="http://schemas.microsoft.com/office/drawing/2010/main" val="0"/>
@@ -1090,6 +752,7 @@
           <w:ilvl w:val="0"/>
           <w:numId w:val="2"/>
         </w:numPr>
+        <w:ind w:left="360"/>
         <w:rPr>
           <w:rFonts w:cstheme="minorHAnsi"/>
         </w:rPr>
@@ -1146,7 +809,7 @@
                     </pic:cNvPicPr>
                   </pic:nvPicPr>
                   <pic:blipFill>
-                    <a:blip r:embed="rId18">
+                    <a:blip r:embed="rId14">
                       <a:extLst>
                         <a:ext uri="{28A0092B-C50C-407E-A947-70E740481C1C}">
                           <a14:useLocalDpi xmlns:a14="http://schemas.microsoft.com/office/drawing/2010/main" val="0"/>
@@ -1177,6 +840,8 @@
           </wp:inline>
         </w:drawing>
       </w:r>
+      <w:bookmarkStart w:id="0" w:name="_GoBack"/>
+      <w:bookmarkEnd w:id="0"/>
     </w:p>
     <w:sectPr>
       <w:pgSz w:w="12240" w:h="15840"/>
@@ -1186,56 +851,6 @@
     </w:sectPr>
   </w:body>
 </w:document>
-</file>
-
-<file path=word/endnotes.xml><?xml version="1.0" encoding="utf-8"?>
-<w:endnotes xmlns:wpc="http://schemas.microsoft.com/office/word/2010/wordprocessingCanvas" xmlns:cx="http://schemas.microsoft.com/office/drawing/2014/chartex" xmlns:cx1="http://schemas.microsoft.com/office/drawing/2015/9/8/chartex" xmlns:cx2="http://schemas.microsoft.com/office/drawing/2015/10/21/chartex" xmlns:cx3="http://schemas.microsoft.com/office/drawing/2016/5/9/chartex" xmlns:cx4="http://schemas.microsoft.com/office/drawing/2016/5/10/chartex" xmlns:cx5="http://schemas.microsoft.com/office/drawing/2016/5/11/chartex" xmlns:cx6="http://schemas.microsoft.com/office/drawing/2016/5/12/chartex" xmlns:cx7="http://schemas.microsoft.com/office/drawing/2016/5/13/chartex" xmlns:cx8="http://schemas.microsoft.com/office/drawing/2016/5/14/chartex" xmlns:mc="http://schemas.openxmlformats.org/markup-compatibility/2006" xmlns:aink="http://schemas.microsoft.com/office/drawing/2016/ink" xmlns:am3d="http://schemas.microsoft.com/office/drawing/2017/model3d" xmlns:o="urn:schemas-microsoft-com:office:office" xmlns:r="http://schemas.openxmlformats.org/officeDocument/2006/relationships" xmlns:m="http://schemas.openxmlformats.org/officeDocument/2006/math" xmlns:v="urn:schemas-microsoft-com:vml" xmlns:wp14="http://schemas.microsoft.com/office/word/2010/wordprocessingDrawing" xmlns:wp="http://schemas.openxmlformats.org/drawingml/2006/wordprocessingDrawing" xmlns:w10="urn:schemas-microsoft-com:office:word" xmlns:w="http://schemas.openxmlformats.org/wordprocessingml/2006/main" xmlns:w14="http://schemas.microsoft.com/office/word/2010/wordml" xmlns:w15="http://schemas.microsoft.com/office/word/2012/wordml" xmlns:w16cid="http://schemas.microsoft.com/office/word/2016/wordml/cid" xmlns:w16se="http://schemas.microsoft.com/office/word/2015/wordml/symex" xmlns:wpg="http://schemas.microsoft.com/office/word/2010/wordprocessingGroup" xmlns:wpi="http://schemas.microsoft.com/office/word/2010/wordprocessingInk" xmlns:wne="http://schemas.microsoft.com/office/word/2006/wordml" xmlns:wps="http://schemas.microsoft.com/office/word/2010/wordprocessingShape" mc:Ignorable="w14 w15 w16se w16cid wp14">
-  <w:endnote w:type="separator" w:id="-1">
-    <w:p>
-      <w:pPr>
-        <w:spacing w:after="0" w:line="240" w:lineRule="auto"/>
-      </w:pPr>
-      <w:r>
-        <w:separator/>
-      </w:r>
-    </w:p>
-  </w:endnote>
-  <w:endnote w:type="continuationSeparator" w:id="0">
-    <w:p>
-      <w:pPr>
-        <w:spacing w:after="0" w:line="240" w:lineRule="auto"/>
-      </w:pPr>
-      <w:r>
-        <w:continuationSeparator/>
-      </w:r>
-    </w:p>
-  </w:endnote>
-</w:endnotes>
-</file>
-
-<file path=word/footnotes.xml><?xml version="1.0" encoding="utf-8"?>
-<w:footnotes xmlns:wpc="http://schemas.microsoft.com/office/word/2010/wordprocessingCanvas" xmlns:cx="http://schemas.microsoft.com/office/drawing/2014/chartex" xmlns:cx1="http://schemas.microsoft.com/office/drawing/2015/9/8/chartex" xmlns:cx2="http://schemas.microsoft.com/office/drawing/2015/10/21/chartex" xmlns:cx3="http://schemas.microsoft.com/office/drawing/2016/5/9/chartex" xmlns:cx4="http://schemas.microsoft.com/office/drawing/2016/5/10/chartex" xmlns:cx5="http://schemas.microsoft.com/office/drawing/2016/5/11/chartex" xmlns:cx6="http://schemas.microsoft.com/office/drawing/2016/5/12/chartex" xmlns:cx7="http://schemas.microsoft.com/office/drawing/2016/5/13/chartex" xmlns:cx8="http://schemas.microsoft.com/office/drawing/2016/5/14/chartex" xmlns:mc="http://schemas.openxmlformats.org/markup-compatibility/2006" xmlns:aink="http://schemas.microsoft.com/office/drawing/2016/ink" xmlns:am3d="http://schemas.microsoft.com/office/drawing/2017/model3d" xmlns:o="urn:schemas-microsoft-com:office:office" xmlns:r="http://schemas.openxmlformats.org/officeDocument/2006/relationships" xmlns:m="http://schemas.openxmlformats.org/officeDocument/2006/math" xmlns:v="urn:schemas-microsoft-com:vml" xmlns:wp14="http://schemas.microsoft.com/office/word/2010/wordprocessingDrawing" xmlns:wp="http://schemas.openxmlformats.org/drawingml/2006/wordprocessingDrawing" xmlns:w10="urn:schemas-microsoft-com:office:word" xmlns:w="http://schemas.openxmlformats.org/wordprocessingml/2006/main" xmlns:w14="http://schemas.microsoft.com/office/word/2010/wordml" xmlns:w15="http://schemas.microsoft.com/office/word/2012/wordml" xmlns:w16cid="http://schemas.microsoft.com/office/word/2016/wordml/cid" xmlns:w16se="http://schemas.microsoft.com/office/word/2015/wordml/symex" xmlns:wpg="http://schemas.microsoft.com/office/word/2010/wordprocessingGroup" xmlns:wpi="http://schemas.microsoft.com/office/word/2010/wordprocessingInk" xmlns:wne="http://schemas.microsoft.com/office/word/2006/wordml" xmlns:wps="http://schemas.microsoft.com/office/word/2010/wordprocessingShape" mc:Ignorable="w14 w15 w16se w16cid wp14">
-  <w:footnote w:type="separator" w:id="-1">
-    <w:p>
-      <w:pPr>
-        <w:spacing w:after="0" w:line="240" w:lineRule="auto"/>
-      </w:pPr>
-      <w:r>
-        <w:separator/>
-      </w:r>
-    </w:p>
-  </w:footnote>
-  <w:footnote w:type="continuationSeparator" w:id="0">
-    <w:p>
-      <w:pPr>
-        <w:spacing w:after="0" w:line="240" w:lineRule="auto"/>
-      </w:pPr>
-      <w:r>
-        <w:continuationSeparator/>
-      </w:r>
-    </w:p>
-  </w:footnote>
-</w:footnotes>
 </file>
 
 <file path=word/numbering.xml><?xml version="1.0" encoding="utf-8"?>
@@ -1331,16 +946,16 @@
     </w:lvl>
   </w:abstractNum>
   <w:abstractNum w:abstractNumId="1" w15:restartNumberingAfterBreak="0">
-    <w:nsid w:val="35D56649"/>
+    <w:nsid w:val="6E4057BA"/>
     <w:multiLevelType w:val="hybridMultilevel"/>
-    <w:tmpl w:val="BB3ED7C6"/>
-    <w:lvl w:ilvl="0" w:tplc="0409000F">
+    <w:tmpl w:val="B00EAB0C"/>
+    <w:lvl w:ilvl="0" w:tplc="D2B6115E">
       <w:start w:val="1"/>
       <w:numFmt w:val="decimal"/>
       <w:lvlText w:val="%1."/>
       <w:lvlJc w:val="left"/>
       <w:pPr>
-        <w:ind w:left="720" w:hanging="360"/>
+        <w:ind w:left="630" w:hanging="360"/>
       </w:pPr>
       <w:rPr>
         <w:rFonts w:hint="default"/>
@@ -1352,7 +967,7 @@
       <w:lvlText w:val="%2."/>
       <w:lvlJc w:val="left"/>
       <w:pPr>
-        <w:ind w:left="1440" w:hanging="360"/>
+        <w:ind w:left="1350" w:hanging="360"/>
       </w:pPr>
     </w:lvl>
     <w:lvl w:ilvl="2" w:tplc="0409001B" w:tentative="1">
@@ -1361,7 +976,7 @@
       <w:lvlText w:val="%3."/>
       <w:lvlJc w:val="right"/>
       <w:pPr>
-        <w:ind w:left="2160" w:hanging="180"/>
+        <w:ind w:left="2070" w:hanging="180"/>
       </w:pPr>
     </w:lvl>
     <w:lvl w:ilvl="3" w:tplc="0409000F" w:tentative="1">
@@ -1370,7 +985,7 @@
       <w:lvlText w:val="%4."/>
       <w:lvlJc w:val="left"/>
       <w:pPr>
-        <w:ind w:left="2880" w:hanging="360"/>
+        <w:ind w:left="2790" w:hanging="360"/>
       </w:pPr>
     </w:lvl>
     <w:lvl w:ilvl="4" w:tplc="04090019" w:tentative="1">
@@ -1379,7 +994,7 @@
       <w:lvlText w:val="%5."/>
       <w:lvlJc w:val="left"/>
       <w:pPr>
-        <w:ind w:left="3600" w:hanging="360"/>
+        <w:ind w:left="3510" w:hanging="360"/>
       </w:pPr>
     </w:lvl>
     <w:lvl w:ilvl="5" w:tplc="0409001B" w:tentative="1">
@@ -1388,7 +1003,7 @@
       <w:lvlText w:val="%6."/>
       <w:lvlJc w:val="right"/>
       <w:pPr>
-        <w:ind w:left="4320" w:hanging="180"/>
+        <w:ind w:left="4230" w:hanging="180"/>
       </w:pPr>
     </w:lvl>
     <w:lvl w:ilvl="6" w:tplc="0409000F" w:tentative="1">
@@ -1397,7 +1012,7 @@
       <w:lvlText w:val="%7."/>
       <w:lvlJc w:val="left"/>
       <w:pPr>
-        <w:ind w:left="5040" w:hanging="360"/>
+        <w:ind w:left="4950" w:hanging="360"/>
       </w:pPr>
     </w:lvl>
     <w:lvl w:ilvl="7" w:tplc="04090019" w:tentative="1">
@@ -1406,7 +1021,7 @@
       <w:lvlText w:val="%8."/>
       <w:lvlJc w:val="left"/>
       <w:pPr>
-        <w:ind w:left="5760" w:hanging="360"/>
+        <w:ind w:left="5670" w:hanging="360"/>
       </w:pPr>
     </w:lvl>
     <w:lvl w:ilvl="8" w:tplc="0409001B" w:tentative="1">
@@ -1415,274 +1030,7 @@
       <w:lvlText w:val="%9."/>
       <w:lvlJc w:val="right"/>
       <w:pPr>
-        <w:ind w:left="6480" w:hanging="180"/>
-      </w:pPr>
-    </w:lvl>
-  </w:abstractNum>
-  <w:abstractNum w:abstractNumId="2" w15:restartNumberingAfterBreak="0">
-    <w:nsid w:val="3939050D"/>
-    <w:multiLevelType w:val="hybridMultilevel"/>
-    <w:tmpl w:val="EA26572A"/>
-    <w:lvl w:ilvl="0" w:tplc="0409000F">
-      <w:start w:val="1"/>
-      <w:numFmt w:val="decimal"/>
-      <w:lvlText w:val="%1."/>
-      <w:lvlJc w:val="left"/>
-      <w:pPr>
-        <w:ind w:left="720" w:hanging="360"/>
-      </w:pPr>
-      <w:rPr>
-        <w:rFonts w:hint="default"/>
-      </w:rPr>
-    </w:lvl>
-    <w:lvl w:ilvl="1" w:tplc="04090019" w:tentative="1">
-      <w:start w:val="1"/>
-      <w:numFmt w:val="lowerLetter"/>
-      <w:lvlText w:val="%2."/>
-      <w:lvlJc w:val="left"/>
-      <w:pPr>
-        <w:ind w:left="1440" w:hanging="360"/>
-      </w:pPr>
-    </w:lvl>
-    <w:lvl w:ilvl="2" w:tplc="0409001B" w:tentative="1">
-      <w:start w:val="1"/>
-      <w:numFmt w:val="lowerRoman"/>
-      <w:lvlText w:val="%3."/>
-      <w:lvlJc w:val="right"/>
-      <w:pPr>
-        <w:ind w:left="2160" w:hanging="180"/>
-      </w:pPr>
-    </w:lvl>
-    <w:lvl w:ilvl="3" w:tplc="0409000F" w:tentative="1">
-      <w:start w:val="1"/>
-      <w:numFmt w:val="decimal"/>
-      <w:lvlText w:val="%4."/>
-      <w:lvlJc w:val="left"/>
-      <w:pPr>
-        <w:ind w:left="2880" w:hanging="360"/>
-      </w:pPr>
-    </w:lvl>
-    <w:lvl w:ilvl="4" w:tplc="04090019" w:tentative="1">
-      <w:start w:val="1"/>
-      <w:numFmt w:val="lowerLetter"/>
-      <w:lvlText w:val="%5."/>
-      <w:lvlJc w:val="left"/>
-      <w:pPr>
-        <w:ind w:left="3600" w:hanging="360"/>
-      </w:pPr>
-    </w:lvl>
-    <w:lvl w:ilvl="5" w:tplc="0409001B" w:tentative="1">
-      <w:start w:val="1"/>
-      <w:numFmt w:val="lowerRoman"/>
-      <w:lvlText w:val="%6."/>
-      <w:lvlJc w:val="right"/>
-      <w:pPr>
-        <w:ind w:left="4320" w:hanging="180"/>
-      </w:pPr>
-    </w:lvl>
-    <w:lvl w:ilvl="6" w:tplc="0409000F" w:tentative="1">
-      <w:start w:val="1"/>
-      <w:numFmt w:val="decimal"/>
-      <w:lvlText w:val="%7."/>
-      <w:lvlJc w:val="left"/>
-      <w:pPr>
-        <w:ind w:left="5040" w:hanging="360"/>
-      </w:pPr>
-    </w:lvl>
-    <w:lvl w:ilvl="7" w:tplc="04090019" w:tentative="1">
-      <w:start w:val="1"/>
-      <w:numFmt w:val="lowerLetter"/>
-      <w:lvlText w:val="%8."/>
-      <w:lvlJc w:val="left"/>
-      <w:pPr>
-        <w:ind w:left="5760" w:hanging="360"/>
-      </w:pPr>
-    </w:lvl>
-    <w:lvl w:ilvl="8" w:tplc="0409001B" w:tentative="1">
-      <w:start w:val="1"/>
-      <w:numFmt w:val="lowerRoman"/>
-      <w:lvlText w:val="%9."/>
-      <w:lvlJc w:val="right"/>
-      <w:pPr>
-        <w:ind w:left="6480" w:hanging="180"/>
-      </w:pPr>
-    </w:lvl>
-  </w:abstractNum>
-  <w:abstractNum w:abstractNumId="3" w15:restartNumberingAfterBreak="0">
-    <w:nsid w:val="6E4057BA"/>
-    <w:multiLevelType w:val="hybridMultilevel"/>
-    <w:tmpl w:val="B00EAB0C"/>
-    <w:lvl w:ilvl="0" w:tplc="D2B6115E">
-      <w:start w:val="1"/>
-      <w:numFmt w:val="decimal"/>
-      <w:lvlText w:val="%1."/>
-      <w:lvlJc w:val="left"/>
-      <w:pPr>
-        <w:ind w:left="360" w:hanging="360"/>
-      </w:pPr>
-      <w:rPr>
-        <w:rFonts w:hint="default"/>
-      </w:rPr>
-    </w:lvl>
-    <w:lvl w:ilvl="1" w:tplc="04090019" w:tentative="1">
-      <w:start w:val="1"/>
-      <w:numFmt w:val="lowerLetter"/>
-      <w:lvlText w:val="%2."/>
-      <w:lvlJc w:val="left"/>
-      <w:pPr>
-        <w:ind w:left="1350" w:hanging="360"/>
-      </w:pPr>
-    </w:lvl>
-    <w:lvl w:ilvl="2" w:tplc="0409001B" w:tentative="1">
-      <w:start w:val="1"/>
-      <w:numFmt w:val="lowerRoman"/>
-      <w:lvlText w:val="%3."/>
-      <w:lvlJc w:val="right"/>
-      <w:pPr>
-        <w:ind w:left="2070" w:hanging="180"/>
-      </w:pPr>
-    </w:lvl>
-    <w:lvl w:ilvl="3" w:tplc="0409000F" w:tentative="1">
-      <w:start w:val="1"/>
-      <w:numFmt w:val="decimal"/>
-      <w:lvlText w:val="%4."/>
-      <w:lvlJc w:val="left"/>
-      <w:pPr>
-        <w:ind w:left="2790" w:hanging="360"/>
-      </w:pPr>
-    </w:lvl>
-    <w:lvl w:ilvl="4" w:tplc="04090019" w:tentative="1">
-      <w:start w:val="1"/>
-      <w:numFmt w:val="lowerLetter"/>
-      <w:lvlText w:val="%5."/>
-      <w:lvlJc w:val="left"/>
-      <w:pPr>
-        <w:ind w:left="3510" w:hanging="360"/>
-      </w:pPr>
-    </w:lvl>
-    <w:lvl w:ilvl="5" w:tplc="0409001B" w:tentative="1">
-      <w:start w:val="1"/>
-      <w:numFmt w:val="lowerRoman"/>
-      <w:lvlText w:val="%6."/>
-      <w:lvlJc w:val="right"/>
-      <w:pPr>
-        <w:ind w:left="4230" w:hanging="180"/>
-      </w:pPr>
-    </w:lvl>
-    <w:lvl w:ilvl="6" w:tplc="0409000F" w:tentative="1">
-      <w:start w:val="1"/>
-      <w:numFmt w:val="decimal"/>
-      <w:lvlText w:val="%7."/>
-      <w:lvlJc w:val="left"/>
-      <w:pPr>
-        <w:ind w:left="4950" w:hanging="360"/>
-      </w:pPr>
-    </w:lvl>
-    <w:lvl w:ilvl="7" w:tplc="04090019" w:tentative="1">
-      <w:start w:val="1"/>
-      <w:numFmt w:val="lowerLetter"/>
-      <w:lvlText w:val="%8."/>
-      <w:lvlJc w:val="left"/>
-      <w:pPr>
-        <w:ind w:left="5670" w:hanging="360"/>
-      </w:pPr>
-    </w:lvl>
-    <w:lvl w:ilvl="8" w:tplc="0409001B" w:tentative="1">
-      <w:start w:val="1"/>
-      <w:numFmt w:val="lowerRoman"/>
-      <w:lvlText w:val="%9."/>
-      <w:lvlJc w:val="right"/>
-      <w:pPr>
         <w:ind w:left="6390" w:hanging="180"/>
-      </w:pPr>
-    </w:lvl>
-  </w:abstractNum>
-  <w:abstractNum w:abstractNumId="4" w15:restartNumberingAfterBreak="0">
-    <w:nsid w:val="7BAB1D4F"/>
-    <w:multiLevelType w:val="hybridMultilevel"/>
-    <w:tmpl w:val="A1E2F2B8"/>
-    <w:lvl w:ilvl="0" w:tplc="0409000F">
-      <w:start w:val="1"/>
-      <w:numFmt w:val="decimal"/>
-      <w:lvlText w:val="%1."/>
-      <w:lvlJc w:val="left"/>
-      <w:pPr>
-        <w:ind w:left="720" w:hanging="360"/>
-      </w:pPr>
-      <w:rPr>
-        <w:rFonts w:hint="default"/>
-      </w:rPr>
-    </w:lvl>
-    <w:lvl w:ilvl="1" w:tplc="04090019" w:tentative="1">
-      <w:start w:val="1"/>
-      <w:numFmt w:val="lowerLetter"/>
-      <w:lvlText w:val="%2."/>
-      <w:lvlJc w:val="left"/>
-      <w:pPr>
-        <w:ind w:left="1440" w:hanging="360"/>
-      </w:pPr>
-    </w:lvl>
-    <w:lvl w:ilvl="2" w:tplc="0409001B" w:tentative="1">
-      <w:start w:val="1"/>
-      <w:numFmt w:val="lowerRoman"/>
-      <w:lvlText w:val="%3."/>
-      <w:lvlJc w:val="right"/>
-      <w:pPr>
-        <w:ind w:left="2160" w:hanging="180"/>
-      </w:pPr>
-    </w:lvl>
-    <w:lvl w:ilvl="3" w:tplc="0409000F" w:tentative="1">
-      <w:start w:val="1"/>
-      <w:numFmt w:val="decimal"/>
-      <w:lvlText w:val="%4."/>
-      <w:lvlJc w:val="left"/>
-      <w:pPr>
-        <w:ind w:left="2880" w:hanging="360"/>
-      </w:pPr>
-    </w:lvl>
-    <w:lvl w:ilvl="4" w:tplc="04090019" w:tentative="1">
-      <w:start w:val="1"/>
-      <w:numFmt w:val="lowerLetter"/>
-      <w:lvlText w:val="%5."/>
-      <w:lvlJc w:val="left"/>
-      <w:pPr>
-        <w:ind w:left="3600" w:hanging="360"/>
-      </w:pPr>
-    </w:lvl>
-    <w:lvl w:ilvl="5" w:tplc="0409001B" w:tentative="1">
-      <w:start w:val="1"/>
-      <w:numFmt w:val="lowerRoman"/>
-      <w:lvlText w:val="%6."/>
-      <w:lvlJc w:val="right"/>
-      <w:pPr>
-        <w:ind w:left="4320" w:hanging="180"/>
-      </w:pPr>
-    </w:lvl>
-    <w:lvl w:ilvl="6" w:tplc="0409000F" w:tentative="1">
-      <w:start w:val="1"/>
-      <w:numFmt w:val="decimal"/>
-      <w:lvlText w:val="%7."/>
-      <w:lvlJc w:val="left"/>
-      <w:pPr>
-        <w:ind w:left="5040" w:hanging="360"/>
-      </w:pPr>
-    </w:lvl>
-    <w:lvl w:ilvl="7" w:tplc="04090019" w:tentative="1">
-      <w:start w:val="1"/>
-      <w:numFmt w:val="lowerLetter"/>
-      <w:lvlText w:val="%8."/>
-      <w:lvlJc w:val="left"/>
-      <w:pPr>
-        <w:ind w:left="5760" w:hanging="360"/>
-      </w:pPr>
-    </w:lvl>
-    <w:lvl w:ilvl="8" w:tplc="0409001B" w:tentative="1">
-      <w:start w:val="1"/>
-      <w:numFmt w:val="lowerRoman"/>
-      <w:lvlText w:val="%9."/>
-      <w:lvlJc w:val="right"/>
-      <w:pPr>
-        <w:ind w:left="6480" w:hanging="180"/>
       </w:pPr>
     </w:lvl>
   </w:abstractNum>
@@ -1690,16 +1038,7 @@
     <w:abstractNumId w:val="0"/>
   </w:num>
   <w:num w:numId="2">
-    <w:abstractNumId w:val="3"/>
-  </w:num>
-  <w:num w:numId="3">
-    <w:abstractNumId w:val="4"/>
-  </w:num>
-  <w:num w:numId="4">
     <w:abstractNumId w:val="1"/>
-  </w:num>
-  <w:num w:numId="5">
-    <w:abstractNumId w:val="2"/>
   </w:num>
 </w:numbering>
 </file>
@@ -2110,53 +1449,6 @@
       <w:rFonts w:ascii="Segoe UI" w:hAnsi="Segoe UI"/>
     </w:rPr>
   </w:style>
-  <w:style w:type="paragraph" w:styleId="Heading1">
-    <w:name w:val="heading 1"/>
-    <w:basedOn w:val="Normal"/>
-    <w:next w:val="Normal"/>
-    <w:link w:val="Heading1Char"/>
-    <w:autoRedefine/>
-    <w:uiPriority w:val="9"/>
-    <w:qFormat/>
-    <w:rsid w:val="00343F70"/>
-    <w:pPr>
-      <w:keepNext/>
-      <w:keepLines/>
-      <w:spacing w:before="240" w:after="0"/>
-      <w:outlineLvl w:val="0"/>
-    </w:pPr>
-    <w:rPr>
-      <w:rFonts w:eastAsiaTheme="majorEastAsia" w:cstheme="majorBidi"/>
-      <w:b/>
-      <w:color w:val="2F5496" w:themeColor="accent1" w:themeShade="BF"/>
-      <w:sz w:val="32"/>
-      <w:szCs w:val="32"/>
-    </w:rPr>
-  </w:style>
-  <w:style w:type="paragraph" w:styleId="Heading2">
-    <w:name w:val="heading 2"/>
-    <w:basedOn w:val="Normal"/>
-    <w:next w:val="Normal"/>
-    <w:link w:val="Heading2Char"/>
-    <w:autoRedefine/>
-    <w:uiPriority w:val="9"/>
-    <w:unhideWhenUsed/>
-    <w:qFormat/>
-    <w:rsid w:val="00343F70"/>
-    <w:pPr>
-      <w:keepNext/>
-      <w:keepLines/>
-      <w:spacing w:before="40" w:after="0"/>
-      <w:outlineLvl w:val="1"/>
-    </w:pPr>
-    <w:rPr>
-      <w:rFonts w:eastAsiaTheme="majorEastAsia" w:cstheme="majorBidi"/>
-      <w:b/>
-      <w:color w:val="4472C4" w:themeColor="accent1"/>
-      <w:sz w:val="28"/>
-      <w:szCs w:val="26"/>
-    </w:rPr>
-  </w:style>
   <w:style w:type="character" w:default="1" w:styleId="DefaultParagraphFont">
     <w:name w:val="Default Paragraph Font"/>
     <w:uiPriority w:val="1"/>
@@ -2219,180 +1511,6 @@
       <w:b/>
       <w:bCs/>
     </w:rPr>
-  </w:style>
-  <w:style w:type="character" w:styleId="Hyperlink">
-    <w:name w:val="Hyperlink"/>
-    <w:basedOn w:val="DefaultParagraphFont"/>
-    <w:uiPriority w:val="99"/>
-    <w:unhideWhenUsed/>
-    <w:rsid w:val="000960A8"/>
-    <w:rPr>
-      <w:color w:val="0563C1" w:themeColor="hyperlink"/>
-      <w:u w:val="single"/>
-    </w:rPr>
-  </w:style>
-  <w:style w:type="character" w:styleId="UnresolvedMention">
-    <w:name w:val="Unresolved Mention"/>
-    <w:basedOn w:val="DefaultParagraphFont"/>
-    <w:uiPriority w:val="99"/>
-    <w:semiHidden/>
-    <w:unhideWhenUsed/>
-    <w:rsid w:val="000960A8"/>
-    <w:rPr>
-      <w:color w:val="605E5C"/>
-      <w:shd w:val="clear" w:color="auto" w:fill="E1DFDD"/>
-    </w:rPr>
-  </w:style>
-  <w:style w:type="paragraph" w:styleId="Header">
-    <w:name w:val="header"/>
-    <w:basedOn w:val="Normal"/>
-    <w:link w:val="HeaderChar"/>
-    <w:uiPriority w:val="99"/>
-    <w:unhideWhenUsed/>
-    <w:rsid w:val="000960A8"/>
-    <w:pPr>
-      <w:tabs>
-        <w:tab w:val="center" w:pos="4680"/>
-        <w:tab w:val="right" w:pos="9360"/>
-      </w:tabs>
-      <w:spacing w:after="0" w:line="240" w:lineRule="auto"/>
-    </w:pPr>
-  </w:style>
-  <w:style w:type="character" w:customStyle="1" w:styleId="HeaderChar">
-    <w:name w:val="Header Char"/>
-    <w:basedOn w:val="DefaultParagraphFont"/>
-    <w:link w:val="Header"/>
-    <w:uiPriority w:val="99"/>
-    <w:rsid w:val="000960A8"/>
-    <w:rPr>
-      <w:rFonts w:ascii="Segoe UI" w:hAnsi="Segoe UI"/>
-    </w:rPr>
-  </w:style>
-  <w:style w:type="paragraph" w:styleId="Footer">
-    <w:name w:val="footer"/>
-    <w:basedOn w:val="Normal"/>
-    <w:link w:val="FooterChar"/>
-    <w:uiPriority w:val="99"/>
-    <w:unhideWhenUsed/>
-    <w:rsid w:val="000960A8"/>
-    <w:pPr>
-      <w:tabs>
-        <w:tab w:val="center" w:pos="4680"/>
-        <w:tab w:val="right" w:pos="9360"/>
-      </w:tabs>
-      <w:spacing w:after="0" w:line="240" w:lineRule="auto"/>
-    </w:pPr>
-  </w:style>
-  <w:style w:type="character" w:customStyle="1" w:styleId="FooterChar">
-    <w:name w:val="Footer Char"/>
-    <w:basedOn w:val="DefaultParagraphFont"/>
-    <w:link w:val="Footer"/>
-    <w:uiPriority w:val="99"/>
-    <w:rsid w:val="000960A8"/>
-    <w:rPr>
-      <w:rFonts w:ascii="Segoe UI" w:hAnsi="Segoe UI"/>
-    </w:rPr>
-  </w:style>
-  <w:style w:type="paragraph" w:styleId="BalloonText">
-    <w:name w:val="Balloon Text"/>
-    <w:basedOn w:val="Normal"/>
-    <w:link w:val="BalloonTextChar"/>
-    <w:uiPriority w:val="99"/>
-    <w:semiHidden/>
-    <w:unhideWhenUsed/>
-    <w:rsid w:val="00343F70"/>
-    <w:pPr>
-      <w:spacing w:after="0" w:line="240" w:lineRule="auto"/>
-    </w:pPr>
-    <w:rPr>
-      <w:rFonts w:cs="Segoe UI"/>
-      <w:sz w:val="18"/>
-      <w:szCs w:val="18"/>
-    </w:rPr>
-  </w:style>
-  <w:style w:type="character" w:customStyle="1" w:styleId="BalloonTextChar">
-    <w:name w:val="Balloon Text Char"/>
-    <w:basedOn w:val="DefaultParagraphFont"/>
-    <w:link w:val="BalloonText"/>
-    <w:uiPriority w:val="99"/>
-    <w:semiHidden/>
-    <w:rsid w:val="00343F70"/>
-    <w:rPr>
-      <w:rFonts w:ascii="Segoe UI" w:hAnsi="Segoe UI" w:cs="Segoe UI"/>
-      <w:sz w:val="18"/>
-      <w:szCs w:val="18"/>
-    </w:rPr>
-  </w:style>
-  <w:style w:type="character" w:customStyle="1" w:styleId="Heading1Char">
-    <w:name w:val="Heading 1 Char"/>
-    <w:basedOn w:val="DefaultParagraphFont"/>
-    <w:link w:val="Heading1"/>
-    <w:uiPriority w:val="9"/>
-    <w:rsid w:val="00343F70"/>
-    <w:rPr>
-      <w:rFonts w:ascii="Segoe UI" w:eastAsiaTheme="majorEastAsia" w:hAnsi="Segoe UI" w:cstheme="majorBidi"/>
-      <w:b/>
-      <w:color w:val="2F5496" w:themeColor="accent1" w:themeShade="BF"/>
-      <w:sz w:val="32"/>
-      <w:szCs w:val="32"/>
-    </w:rPr>
-  </w:style>
-  <w:style w:type="character" w:customStyle="1" w:styleId="Heading2Char">
-    <w:name w:val="Heading 2 Char"/>
-    <w:basedOn w:val="DefaultParagraphFont"/>
-    <w:link w:val="Heading2"/>
-    <w:uiPriority w:val="9"/>
-    <w:rsid w:val="00343F70"/>
-    <w:rPr>
-      <w:rFonts w:ascii="Segoe UI" w:eastAsiaTheme="majorEastAsia" w:hAnsi="Segoe UI" w:cstheme="majorBidi"/>
-      <w:b/>
-      <w:color w:val="4472C4" w:themeColor="accent1"/>
-      <w:sz w:val="28"/>
-      <w:szCs w:val="26"/>
-    </w:rPr>
-  </w:style>
-  <w:style w:type="paragraph" w:styleId="TOCHeading">
-    <w:name w:val="TOC Heading"/>
-    <w:basedOn w:val="Heading1"/>
-    <w:next w:val="Normal"/>
-    <w:uiPriority w:val="39"/>
-    <w:unhideWhenUsed/>
-    <w:qFormat/>
-    <w:rsid w:val="00424530"/>
-    <w:pPr>
-      <w:spacing w:line="259" w:lineRule="auto"/>
-      <w:jc w:val="left"/>
-      <w:outlineLvl w:val="9"/>
-    </w:pPr>
-    <w:rPr>
-      <w:rFonts w:asciiTheme="majorHAnsi" w:hAnsiTheme="majorHAnsi"/>
-      <w:b w:val="0"/>
-    </w:rPr>
-  </w:style>
-  <w:style w:type="paragraph" w:styleId="TOC1">
-    <w:name w:val="toc 1"/>
-    <w:basedOn w:val="Normal"/>
-    <w:next w:val="Normal"/>
-    <w:autoRedefine/>
-    <w:uiPriority w:val="39"/>
-    <w:unhideWhenUsed/>
-    <w:rsid w:val="00424530"/>
-    <w:pPr>
-      <w:spacing w:after="100"/>
-    </w:pPr>
-  </w:style>
-  <w:style w:type="paragraph" w:styleId="TOC2">
-    <w:name w:val="toc 2"/>
-    <w:basedOn w:val="Normal"/>
-    <w:next w:val="Normal"/>
-    <w:autoRedefine/>
-    <w:uiPriority w:val="39"/>
-    <w:unhideWhenUsed/>
-    <w:rsid w:val="00424530"/>
-    <w:pPr>
-      <w:spacing w:after="100"/>
-      <w:ind w:left="220"/>
-    </w:pPr>
   </w:style>
 </w:styles>
 </file>
@@ -2690,16 +1808,4 @@
     </a:ext>
   </a:extLst>
 </a:theme>
-</file>
-
-<file path=customXml/item1.xml><?xml version="1.0" encoding="utf-8"?>
-<b:Sources xmlns:b="http://schemas.openxmlformats.org/officeDocument/2006/bibliography" xmlns="http://schemas.openxmlformats.org/officeDocument/2006/bibliography" SelectedStyle="\APASixthEditionOfficeOnline.xsl" StyleName="APA" Version="6"/>
-</file>
-
-<file path=customXml/itemProps1.xml><?xml version="1.0" encoding="utf-8"?>
-<ds:datastoreItem xmlns:ds="http://schemas.openxmlformats.org/officeDocument/2006/customXml" ds:itemID="{6EB0C6CB-331A-42F1-A072-F0335353E5F0}">
-  <ds:schemaRefs>
-    <ds:schemaRef ds:uri="http://schemas.openxmlformats.org/officeDocument/2006/bibliography"/>
-  </ds:schemaRefs>
-</ds:datastoreItem>
 </file>
</xml_diff>